<commit_message>
Add ERD and PDM Latest
</commit_message>
<xml_diff>
--- a/Booking Meeting - ERD and PDM.docx
+++ b/Booking Meeting - ERD and PDM.docx
@@ -3,15 +3,57 @@
 <w:document xmlns:wpc="http://schemas.microsoft.com/office/word/2010/wordprocessingCanvas" xmlns:mc="http://schemas.openxmlformats.org/markup-compatibility/2006" xmlns:o="urn:schemas-microsoft-com:office:office" xmlns:r="http://schemas.openxmlformats.org/officeDocument/2006/relationships" xmlns:m="http://schemas.openxmlformats.org/officeDocument/2006/math" xmlns:v="urn:schemas-microsoft-com:vml" xmlns:wp14="http://schemas.microsoft.com/office/word/2010/wordprocessingDrawing" xmlns:wp="http://schemas.openxmlformats.org/drawingml/2006/wordprocessingDrawing" xmlns:w10="urn:schemas-microsoft-com:office:word" xmlns:w="http://schemas.openxmlformats.org/wordprocessingml/2006/main" xmlns:w14="http://schemas.microsoft.com/office/word/2010/wordml" xmlns:w15="http://schemas.microsoft.com/office/word/2012/wordml" xmlns:wpg="http://schemas.microsoft.com/office/word/2010/wordprocessingGroup" xmlns:wpi="http://schemas.microsoft.com/office/word/2010/wordprocessingInk" xmlns:wne="http://schemas.microsoft.com/office/word/2006/wordml" xmlns:wps="http://schemas.microsoft.com/office/word/2010/wordprocessingShape" mc:Ignorable="w14 w15 wp14">
   <w:body>
     <w:p>
+      <w:pPr>
+        <w:rPr>
+          <w:rFonts w:asciiTheme="majorHAnsi" w:hAnsiTheme="majorHAnsi" w:cstheme="majorHAnsi"/>
+          <w:b/>
+          <w:sz w:val="40"/>
+        </w:rPr>
+      </w:pPr>
       <w:r>
         <w:rPr>
+          <w:rFonts w:asciiTheme="majorHAnsi" w:hAnsiTheme="majorHAnsi" w:cstheme="majorHAnsi"/>
+          <w:b/>
           <w:noProof/>
+          <w:sz w:val="40"/>
         </w:rPr>
         <w:drawing>
-          <wp:inline distT="0" distB="0" distL="0" distR="0">
-            <wp:extent cx="5200015" cy="4182745"/>
-            <wp:effectExtent l="0" t="0" r="635" b="8255"/>
-            <wp:docPr id="4" name="Picture 4"/>
+          <wp:anchor distT="0" distB="0" distL="114300" distR="114300" simplePos="0" relativeHeight="251658240" behindDoc="1" locked="0" layoutInCell="1" allowOverlap="1">
+            <wp:simplePos x="0" y="0"/>
+            <wp:positionH relativeFrom="margin">
+              <wp:posOffset>990600</wp:posOffset>
+            </wp:positionH>
+            <wp:positionV relativeFrom="paragraph">
+              <wp:posOffset>313055</wp:posOffset>
+            </wp:positionV>
+            <wp:extent cx="4391025" cy="3401060"/>
+            <wp:effectExtent l="0" t="0" r="9525" b="8890"/>
+            <wp:wrapTight wrapText="bothSides">
+              <wp:wrapPolygon edited="0">
+                <wp:start x="7872" y="0"/>
+                <wp:lineTo x="7872" y="3872"/>
+                <wp:lineTo x="0" y="4960"/>
+                <wp:lineTo x="0" y="11131"/>
+                <wp:lineTo x="15649" y="11615"/>
+                <wp:lineTo x="14150" y="12824"/>
+                <wp:lineTo x="13775" y="13308"/>
+                <wp:lineTo x="8340" y="14276"/>
+                <wp:lineTo x="7590" y="14518"/>
+                <wp:lineTo x="7590" y="19963"/>
+                <wp:lineTo x="7778" y="21535"/>
+                <wp:lineTo x="11901" y="21535"/>
+                <wp:lineTo x="12089" y="19358"/>
+                <wp:lineTo x="14056" y="17543"/>
+                <wp:lineTo x="16212" y="17422"/>
+                <wp:lineTo x="21553" y="16091"/>
+                <wp:lineTo x="21553" y="3751"/>
+                <wp:lineTo x="12276" y="1936"/>
+                <wp:lineTo x="12182" y="242"/>
+                <wp:lineTo x="12089" y="0"/>
+                <wp:lineTo x="7872" y="0"/>
+              </wp:wrapPolygon>
+            </wp:wrapTight>
+            <wp:docPr id="1" name="Picture 1"/>
             <wp:cNvGraphicFramePr>
               <a:graphicFrameLocks xmlns:a="http://schemas.openxmlformats.org/drawingml/2006/main" noChangeAspect="1"/>
             </wp:cNvGraphicFramePr>
@@ -19,7 +61,7 @@
               <a:graphicData uri="http://schemas.openxmlformats.org/drawingml/2006/picture">
                 <pic:pic xmlns:pic="http://schemas.openxmlformats.org/drawingml/2006/picture">
                   <pic:nvPicPr>
-                    <pic:cNvPr id="0" name="Picture 2"/>
+                    <pic:cNvPr id="0" name="Picture 1"/>
                     <pic:cNvPicPr>
                       <a:picLocks noChangeAspect="1" noChangeArrowheads="1"/>
                     </pic:cNvPicPr>
@@ -40,7 +82,7 @@
                   <pic:spPr bwMode="auto">
                     <a:xfrm>
                       <a:off x="0" y="0"/>
-                      <a:ext cx="5200015" cy="4182745"/>
+                      <a:ext cx="4391025" cy="3401060"/>
                     </a:xfrm>
                     <a:prstGeom prst="rect">
                       <a:avLst/>
@@ -53,24 +95,159 @@
                 </pic:pic>
               </a:graphicData>
             </a:graphic>
-          </wp:inline>
+            <wp14:sizeRelH relativeFrom="page">
+              <wp14:pctWidth>0</wp14:pctWidth>
+            </wp14:sizeRelH>
+            <wp14:sizeRelV relativeFrom="page">
+              <wp14:pctHeight>0</wp14:pctHeight>
+            </wp14:sizeRelV>
+          </wp:anchor>
         </w:drawing>
       </w:r>
+      <w:r>
+        <w:rPr>
+          <w:rFonts w:asciiTheme="majorHAnsi" w:hAnsiTheme="majorHAnsi" w:cstheme="majorHAnsi"/>
+          <w:b/>
+          <w:sz w:val="40"/>
+        </w:rPr>
+        <w:t>ERD</w:t>
+      </w:r>
+      <w:r>
+        <w:rPr>
+          <w:rFonts w:asciiTheme="majorHAnsi" w:hAnsiTheme="majorHAnsi" w:cstheme="majorHAnsi"/>
+          <w:b/>
+          <w:sz w:val="40"/>
+        </w:rPr>
+        <w:t xml:space="preserve"> (Entity Relational Diagram)</w:t>
+      </w:r>
+    </w:p>
+    <w:p/>
+    <w:p/>
+    <w:p/>
+    <w:p/>
+    <w:p>
+      <w:pPr>
+        <w:tabs>
+          <w:tab w:val="left" w:pos="4860"/>
+        </w:tabs>
+        <w:rPr>
+          <w:noProof/>
+        </w:rPr>
+      </w:pPr>
+    </w:p>
+    <w:p>
+      <w:pPr>
+        <w:tabs>
+          <w:tab w:val="left" w:pos="4860"/>
+        </w:tabs>
+        <w:rPr>
+          <w:noProof/>
+        </w:rPr>
+      </w:pPr>
+    </w:p>
+    <w:p>
+      <w:pPr>
+        <w:tabs>
+          <w:tab w:val="left" w:pos="4860"/>
+        </w:tabs>
+        <w:rPr>
+          <w:noProof/>
+        </w:rPr>
+      </w:pPr>
+    </w:p>
+    <w:p>
+      <w:pPr>
+        <w:tabs>
+          <w:tab w:val="left" w:pos="4860"/>
+        </w:tabs>
+        <w:rPr>
+          <w:noProof/>
+        </w:rPr>
+      </w:pPr>
+    </w:p>
+    <w:p>
+      <w:pPr>
+        <w:tabs>
+          <w:tab w:val="left" w:pos="4860"/>
+        </w:tabs>
+      </w:pPr>
       <w:bookmarkStart w:id="0" w:name="_GoBack"/>
       <w:bookmarkEnd w:id="0"/>
     </w:p>
-    <w:p/>
     <w:p>
+      <w:pPr>
+        <w:tabs>
+          <w:tab w:val="left" w:pos="4860"/>
+        </w:tabs>
+      </w:pPr>
+    </w:p>
+    <w:p>
+      <w:pPr>
+        <w:tabs>
+          <w:tab w:val="left" w:pos="4860"/>
+        </w:tabs>
+        <w:rPr>
+          <w:rFonts w:asciiTheme="majorHAnsi" w:hAnsiTheme="majorHAnsi" w:cstheme="majorHAnsi"/>
+          <w:b/>
+          <w:sz w:val="40"/>
+        </w:rPr>
+      </w:pPr>
+    </w:p>
+    <w:p>
+      <w:pPr>
+        <w:tabs>
+          <w:tab w:val="left" w:pos="4860"/>
+        </w:tabs>
+        <w:rPr>
+          <w:rFonts w:asciiTheme="majorHAnsi" w:hAnsiTheme="majorHAnsi" w:cstheme="majorHAnsi"/>
+          <w:b/>
+          <w:sz w:val="40"/>
+        </w:rPr>
+      </w:pPr>
       <w:r>
         <w:rPr>
+          <w:rFonts w:asciiTheme="majorHAnsi" w:hAnsiTheme="majorHAnsi" w:cstheme="majorHAnsi"/>
+          <w:b/>
           <w:noProof/>
-        </w:rPr>
-        <w:lastRenderedPageBreak/>
+          <w:sz w:val="40"/>
+        </w:rPr>
         <w:drawing>
-          <wp:inline distT="0" distB="0" distL="0" distR="0">
-            <wp:extent cx="5943600" cy="3991742"/>
-            <wp:effectExtent l="0" t="0" r="0" b="8890"/>
-            <wp:docPr id="3" name="Picture 3"/>
+          <wp:anchor distT="0" distB="0" distL="114300" distR="114300" simplePos="0" relativeHeight="251659264" behindDoc="1" locked="0" layoutInCell="1" allowOverlap="1">
+            <wp:simplePos x="0" y="0"/>
+            <wp:positionH relativeFrom="margin">
+              <wp:align>right</wp:align>
+            </wp:positionH>
+            <wp:positionV relativeFrom="paragraph">
+              <wp:posOffset>822325</wp:posOffset>
+            </wp:positionV>
+            <wp:extent cx="5943600" cy="3869848"/>
+            <wp:effectExtent l="0" t="0" r="0" b="0"/>
+            <wp:wrapTight wrapText="bothSides">
+              <wp:wrapPolygon edited="0">
+                <wp:start x="8654" y="0"/>
+                <wp:lineTo x="8654" y="3403"/>
+                <wp:lineTo x="0" y="4147"/>
+                <wp:lineTo x="0" y="10102"/>
+                <wp:lineTo x="8100" y="10314"/>
+                <wp:lineTo x="5815" y="11165"/>
+                <wp:lineTo x="5815" y="20416"/>
+                <wp:lineTo x="5954" y="21479"/>
+                <wp:lineTo x="13915" y="21479"/>
+                <wp:lineTo x="13915" y="18715"/>
+                <wp:lineTo x="19869" y="18077"/>
+                <wp:lineTo x="20077" y="17545"/>
+                <wp:lineTo x="17931" y="17013"/>
+                <wp:lineTo x="19662" y="17013"/>
+                <wp:lineTo x="21531" y="16163"/>
+                <wp:lineTo x="21531" y="10740"/>
+                <wp:lineTo x="21115" y="10740"/>
+                <wp:lineTo x="15231" y="8507"/>
+                <wp:lineTo x="15162" y="213"/>
+                <wp:lineTo x="15092" y="0"/>
+                <wp:lineTo x="8654" y="0"/>
+              </wp:wrapPolygon>
+            </wp:wrapTight>
+            <wp:docPr id="2" name="Picture 2"/>
             <wp:cNvGraphicFramePr>
               <a:graphicFrameLocks xmlns:a="http://schemas.openxmlformats.org/drawingml/2006/main" noChangeAspect="1"/>
             </wp:cNvGraphicFramePr>
@@ -78,7 +255,7 @@
               <a:graphicData uri="http://schemas.openxmlformats.org/drawingml/2006/picture">
                 <pic:pic xmlns:pic="http://schemas.openxmlformats.org/drawingml/2006/picture">
                   <pic:nvPicPr>
-                    <pic:cNvPr id="0" name="Picture 1"/>
+                    <pic:cNvPr id="0" name="Picture 2"/>
                     <pic:cNvPicPr>
                       <a:picLocks noChangeAspect="1" noChangeArrowheads="1"/>
                     </pic:cNvPicPr>
@@ -99,7 +276,7 @@
                   <pic:spPr bwMode="auto">
                     <a:xfrm>
                       <a:off x="0" y="0"/>
-                      <a:ext cx="5943600" cy="3991742"/>
+                      <a:ext cx="5943600" cy="3869848"/>
                     </a:xfrm>
                     <a:prstGeom prst="rect">
                       <a:avLst/>
@@ -112,19 +289,31 @@
                 </pic:pic>
               </a:graphicData>
             </a:graphic>
-          </wp:inline>
+            <wp14:sizeRelH relativeFrom="page">
+              <wp14:pctWidth>0</wp14:pctWidth>
+            </wp14:sizeRelH>
+            <wp14:sizeRelV relativeFrom="page">
+              <wp14:pctHeight>0</wp14:pctHeight>
+            </wp14:sizeRelV>
+          </wp:anchor>
         </w:drawing>
       </w:r>
-    </w:p>
-    <w:p/>
-    <w:p/>
-    <w:p/>
-    <w:p>
-      <w:pPr>
-        <w:tabs>
-          <w:tab w:val="left" w:pos="4860"/>
-        </w:tabs>
-      </w:pPr>
+      <w:r>
+        <w:rPr>
+          <w:rFonts w:asciiTheme="majorHAnsi" w:hAnsiTheme="majorHAnsi" w:cstheme="majorHAnsi"/>
+          <w:b/>
+          <w:sz w:val="40"/>
+        </w:rPr>
+        <w:t>PDM</w:t>
+      </w:r>
+      <w:r>
+        <w:rPr>
+          <w:rFonts w:asciiTheme="majorHAnsi" w:hAnsiTheme="majorHAnsi" w:cstheme="majorHAnsi"/>
+          <w:b/>
+          <w:sz w:val="40"/>
+        </w:rPr>
+        <w:t xml:space="preserve"> (Physical Data Model)</w:t>
+      </w:r>
     </w:p>
     <w:sectPr>
       <w:pgSz w:w="12240" w:h="15840"/>

</xml_diff>

<commit_message>
Edit ERD and PDM
</commit_message>
<xml_diff>
--- a/Booking Meeting - ERD and PDM.docx
+++ b/Booking Meeting - ERD and PDM.docx
@@ -14,46 +14,36 @@
         <w:rPr>
           <w:rFonts w:asciiTheme="majorHAnsi" w:hAnsiTheme="majorHAnsi" w:cstheme="majorHAnsi"/>
           <w:b/>
+          <w:sz w:val="40"/>
+        </w:rPr>
+        <w:t>ERD</w:t>
+      </w:r>
+      <w:r>
+        <w:rPr>
+          <w:rFonts w:asciiTheme="majorHAnsi" w:hAnsiTheme="majorHAnsi" w:cstheme="majorHAnsi"/>
+          <w:b/>
+          <w:sz w:val="40"/>
+        </w:rPr>
+        <w:t xml:space="preserve"> (Entity Relational Diagram)</w:t>
+      </w:r>
+    </w:p>
+    <w:p>
+      <w:pPr>
+        <w:rPr>
+          <w:rFonts w:asciiTheme="majorHAnsi" w:hAnsiTheme="majorHAnsi" w:cstheme="majorHAnsi"/>
+          <w:b/>
+          <w:sz w:val="40"/>
+        </w:rPr>
+      </w:pPr>
+      <w:r>
+        <w:rPr>
           <w:noProof/>
-          <w:sz w:val="40"/>
         </w:rPr>
         <w:drawing>
-          <wp:anchor distT="0" distB="0" distL="114300" distR="114300" simplePos="0" relativeHeight="251658240" behindDoc="1" locked="0" layoutInCell="1" allowOverlap="1">
-            <wp:simplePos x="0" y="0"/>
-            <wp:positionH relativeFrom="margin">
-              <wp:posOffset>990600</wp:posOffset>
-            </wp:positionH>
-            <wp:positionV relativeFrom="paragraph">
-              <wp:posOffset>313055</wp:posOffset>
-            </wp:positionV>
-            <wp:extent cx="4391025" cy="3401060"/>
-            <wp:effectExtent l="0" t="0" r="9525" b="8890"/>
-            <wp:wrapTight wrapText="bothSides">
-              <wp:wrapPolygon edited="0">
-                <wp:start x="7872" y="0"/>
-                <wp:lineTo x="7872" y="3872"/>
-                <wp:lineTo x="0" y="4960"/>
-                <wp:lineTo x="0" y="11131"/>
-                <wp:lineTo x="15649" y="11615"/>
-                <wp:lineTo x="14150" y="12824"/>
-                <wp:lineTo x="13775" y="13308"/>
-                <wp:lineTo x="8340" y="14276"/>
-                <wp:lineTo x="7590" y="14518"/>
-                <wp:lineTo x="7590" y="19963"/>
-                <wp:lineTo x="7778" y="21535"/>
-                <wp:lineTo x="11901" y="21535"/>
-                <wp:lineTo x="12089" y="19358"/>
-                <wp:lineTo x="14056" y="17543"/>
-                <wp:lineTo x="16212" y="17422"/>
-                <wp:lineTo x="21553" y="16091"/>
-                <wp:lineTo x="21553" y="3751"/>
-                <wp:lineTo x="12276" y="1936"/>
-                <wp:lineTo x="12182" y="242"/>
-                <wp:lineTo x="12089" y="0"/>
-                <wp:lineTo x="7872" y="0"/>
-              </wp:wrapPolygon>
-            </wp:wrapTight>
-            <wp:docPr id="1" name="Picture 1"/>
+          <wp:inline distT="0" distB="0" distL="0" distR="0">
+            <wp:extent cx="4114800" cy="3234267"/>
+            <wp:effectExtent l="0" t="0" r="0" b="4445"/>
+            <wp:docPr id="3" name="Picture 3"/>
             <wp:cNvGraphicFramePr>
               <a:graphicFrameLocks xmlns:a="http://schemas.openxmlformats.org/drawingml/2006/main" noChangeAspect="1"/>
             </wp:cNvGraphicFramePr>
@@ -82,7 +72,7 @@
                   <pic:spPr bwMode="auto">
                     <a:xfrm>
                       <a:off x="0" y="0"/>
-                      <a:ext cx="4391025" cy="3401060"/>
+                      <a:ext cx="4115279" cy="3234643"/>
                     </a:xfrm>
                     <a:prstGeom prst="rect">
                       <a:avLst/>
@@ -95,45 +85,9 @@
                 </pic:pic>
               </a:graphicData>
             </a:graphic>
-            <wp14:sizeRelH relativeFrom="page">
-              <wp14:pctWidth>0</wp14:pctWidth>
-            </wp14:sizeRelH>
-            <wp14:sizeRelV relativeFrom="page">
-              <wp14:pctHeight>0</wp14:pctHeight>
-            </wp14:sizeRelV>
-          </wp:anchor>
+          </wp:inline>
         </w:drawing>
       </w:r>
-      <w:r>
-        <w:rPr>
-          <w:rFonts w:asciiTheme="majorHAnsi" w:hAnsiTheme="majorHAnsi" w:cstheme="majorHAnsi"/>
-          <w:b/>
-          <w:sz w:val="40"/>
-        </w:rPr>
-        <w:t>ERD</w:t>
-      </w:r>
-      <w:r>
-        <w:rPr>
-          <w:rFonts w:asciiTheme="majorHAnsi" w:hAnsiTheme="majorHAnsi" w:cstheme="majorHAnsi"/>
-          <w:b/>
-          <w:sz w:val="40"/>
-        </w:rPr>
-        <w:t xml:space="preserve"> (Entity Relational Diagram)</w:t>
-      </w:r>
-    </w:p>
-    <w:p/>
-    <w:p/>
-    <w:p/>
-    <w:p/>
-    <w:p>
-      <w:pPr>
-        <w:tabs>
-          <w:tab w:val="left" w:pos="4860"/>
-        </w:tabs>
-        <w:rPr>
-          <w:noProof/>
-        </w:rPr>
-      </w:pPr>
     </w:p>
     <w:p>
       <w:pPr>
@@ -141,9 +95,27 @@
           <w:tab w:val="left" w:pos="4860"/>
         </w:tabs>
         <w:rPr>
-          <w:noProof/>
+          <w:rFonts w:asciiTheme="majorHAnsi" w:hAnsiTheme="majorHAnsi" w:cstheme="majorHAnsi"/>
+          <w:b/>
+          <w:sz w:val="40"/>
         </w:rPr>
       </w:pPr>
+      <w:r>
+        <w:rPr>
+          <w:rFonts w:asciiTheme="majorHAnsi" w:hAnsiTheme="majorHAnsi" w:cstheme="majorHAnsi"/>
+          <w:b/>
+          <w:sz w:val="40"/>
+        </w:rPr>
+        <w:t>PDM</w:t>
+      </w:r>
+      <w:r>
+        <w:rPr>
+          <w:rFonts w:asciiTheme="majorHAnsi" w:hAnsiTheme="majorHAnsi" w:cstheme="majorHAnsi"/>
+          <w:b/>
+          <w:sz w:val="40"/>
+        </w:rPr>
+        <w:t xml:space="preserve"> (Physical Data Model)</w:t>
+      </w:r>
     </w:p>
     <w:p>
       <w:pPr>
@@ -151,59 +123,12 @@
           <w:tab w:val="left" w:pos="4860"/>
         </w:tabs>
         <w:rPr>
-          <w:noProof/>
-        </w:rPr>
-      </w:pPr>
-    </w:p>
-    <w:p>
-      <w:pPr>
-        <w:tabs>
-          <w:tab w:val="left" w:pos="4860"/>
-        </w:tabs>
-        <w:rPr>
-          <w:noProof/>
-        </w:rPr>
-      </w:pPr>
-    </w:p>
-    <w:p>
-      <w:pPr>
-        <w:tabs>
-          <w:tab w:val="left" w:pos="4860"/>
-        </w:tabs>
-      </w:pPr>
-      <w:bookmarkStart w:id="0" w:name="_GoBack"/>
-      <w:bookmarkEnd w:id="0"/>
-    </w:p>
-    <w:p>
-      <w:pPr>
-        <w:tabs>
-          <w:tab w:val="left" w:pos="4860"/>
-        </w:tabs>
-      </w:pPr>
-    </w:p>
-    <w:p>
-      <w:pPr>
-        <w:tabs>
-          <w:tab w:val="left" w:pos="4860"/>
-        </w:tabs>
-        <w:rPr>
           <w:rFonts w:asciiTheme="majorHAnsi" w:hAnsiTheme="majorHAnsi" w:cstheme="majorHAnsi"/>
           <w:b/>
           <w:sz w:val="40"/>
         </w:rPr>
       </w:pPr>
-    </w:p>
-    <w:p>
-      <w:pPr>
-        <w:tabs>
-          <w:tab w:val="left" w:pos="4860"/>
-        </w:tabs>
-        <w:rPr>
-          <w:rFonts w:asciiTheme="majorHAnsi" w:hAnsiTheme="majorHAnsi" w:cstheme="majorHAnsi"/>
-          <w:b/>
-          <w:sz w:val="40"/>
-        </w:rPr>
-      </w:pPr>
+      <w:bookmarkStart w:id="0" w:name="_GoBack"/>
       <w:r>
         <w:rPr>
           <w:rFonts w:asciiTheme="majorHAnsi" w:hAnsiTheme="majorHAnsi" w:cstheme="majorHAnsi"/>
@@ -212,42 +137,10 @@
           <w:sz w:val="40"/>
         </w:rPr>
         <w:drawing>
-          <wp:anchor distT="0" distB="0" distL="114300" distR="114300" simplePos="0" relativeHeight="251659264" behindDoc="1" locked="0" layoutInCell="1" allowOverlap="1">
-            <wp:simplePos x="0" y="0"/>
-            <wp:positionH relativeFrom="margin">
-              <wp:align>right</wp:align>
-            </wp:positionH>
-            <wp:positionV relativeFrom="paragraph">
-              <wp:posOffset>822325</wp:posOffset>
-            </wp:positionV>
-            <wp:extent cx="5943600" cy="3869848"/>
-            <wp:effectExtent l="0" t="0" r="0" b="0"/>
-            <wp:wrapTight wrapText="bothSides">
-              <wp:wrapPolygon edited="0">
-                <wp:start x="8654" y="0"/>
-                <wp:lineTo x="8654" y="3403"/>
-                <wp:lineTo x="0" y="4147"/>
-                <wp:lineTo x="0" y="10102"/>
-                <wp:lineTo x="8100" y="10314"/>
-                <wp:lineTo x="5815" y="11165"/>
-                <wp:lineTo x="5815" y="20416"/>
-                <wp:lineTo x="5954" y="21479"/>
-                <wp:lineTo x="13915" y="21479"/>
-                <wp:lineTo x="13915" y="18715"/>
-                <wp:lineTo x="19869" y="18077"/>
-                <wp:lineTo x="20077" y="17545"/>
-                <wp:lineTo x="17931" y="17013"/>
-                <wp:lineTo x="19662" y="17013"/>
-                <wp:lineTo x="21531" y="16163"/>
-                <wp:lineTo x="21531" y="10740"/>
-                <wp:lineTo x="21115" y="10740"/>
-                <wp:lineTo x="15231" y="8507"/>
-                <wp:lineTo x="15162" y="213"/>
-                <wp:lineTo x="15092" y="0"/>
-                <wp:lineTo x="8654" y="0"/>
-              </wp:wrapPolygon>
-            </wp:wrapTight>
-            <wp:docPr id="2" name="Picture 2"/>
+          <wp:inline distT="0" distB="0" distL="0" distR="0">
+            <wp:extent cx="5943600" cy="3783724"/>
+            <wp:effectExtent l="0" t="0" r="0" b="7620"/>
+            <wp:docPr id="4" name="Picture 4"/>
             <wp:cNvGraphicFramePr>
               <a:graphicFrameLocks xmlns:a="http://schemas.openxmlformats.org/drawingml/2006/main" noChangeAspect="1"/>
             </wp:cNvGraphicFramePr>
@@ -276,7 +169,7 @@
                   <pic:spPr bwMode="auto">
                     <a:xfrm>
                       <a:off x="0" y="0"/>
-                      <a:ext cx="5943600" cy="3869848"/>
+                      <a:ext cx="5943600" cy="3783724"/>
                     </a:xfrm>
                     <a:prstGeom prst="rect">
                       <a:avLst/>
@@ -289,31 +182,10 @@
                 </pic:pic>
               </a:graphicData>
             </a:graphic>
-            <wp14:sizeRelH relativeFrom="page">
-              <wp14:pctWidth>0</wp14:pctWidth>
-            </wp14:sizeRelH>
-            <wp14:sizeRelV relativeFrom="page">
-              <wp14:pctHeight>0</wp14:pctHeight>
-            </wp14:sizeRelV>
-          </wp:anchor>
+          </wp:inline>
         </w:drawing>
       </w:r>
-      <w:r>
-        <w:rPr>
-          <w:rFonts w:asciiTheme="majorHAnsi" w:hAnsiTheme="majorHAnsi" w:cstheme="majorHAnsi"/>
-          <w:b/>
-          <w:sz w:val="40"/>
-        </w:rPr>
-        <w:t>PDM</w:t>
-      </w:r>
-      <w:r>
-        <w:rPr>
-          <w:rFonts w:asciiTheme="majorHAnsi" w:hAnsiTheme="majorHAnsi" w:cstheme="majorHAnsi"/>
-          <w:b/>
-          <w:sz w:val="40"/>
-        </w:rPr>
-        <w:t xml:space="preserve"> (Physical Data Model)</w:t>
-      </w:r>
+      <w:bookmarkEnd w:id="0"/>
     </w:p>
     <w:sectPr>
       <w:pgSz w:w="12240" w:h="15840"/>

</xml_diff>